<commit_message>
Update general health and aps investigations files
Updated the files to fix errors and missing information.
</commit_message>
<xml_diff>
--- a/codebooks/data_01_aps_investigations_codebook.docx
+++ b/codebooks/data_01_aps_investigations_codebook.docx
@@ -1,6 +1,6 @@
 
 <file path=word/document.xml><?xml version="1.0" encoding="utf-8"?>
-<w:document xmlns:wpc="http://schemas.microsoft.com/office/word/2010/wordprocessingCanvas" xmlns:cx="http://schemas.microsoft.com/office/drawing/2014/chartex" xmlns:cx1="http://schemas.microsoft.com/office/drawing/2015/9/8/chartex" xmlns:cx2="http://schemas.microsoft.com/office/drawing/2015/10/21/chartex" xmlns:cx3="http://schemas.microsoft.com/office/drawing/2016/5/9/chartex" xmlns:cx4="http://schemas.microsoft.com/office/drawing/2016/5/10/chartex" xmlns:cx5="http://schemas.microsoft.com/office/drawing/2016/5/11/chartex" xmlns:cx6="http://schemas.microsoft.com/office/drawing/2016/5/12/chartex" xmlns:cx7="http://schemas.microsoft.com/office/drawing/2016/5/13/chartex" xmlns:cx8="http://schemas.microsoft.com/office/drawing/2016/5/14/chartex" xmlns:mc="http://schemas.openxmlformats.org/markup-compatibility/2006" xmlns:aink="http://schemas.microsoft.com/office/drawing/2016/ink" xmlns:am3d="http://schemas.microsoft.com/office/drawing/2017/model3d" xmlns:o="urn:schemas-microsoft-com:office:office" xmlns:oel="http://schemas.microsoft.com/office/2019/extlst" xmlns:r="http://schemas.openxmlformats.org/officeDocument/2006/relationships" xmlns:m="http://schemas.openxmlformats.org/officeDocument/2006/math" xmlns:v="urn:schemas-microsoft-com:vml" xmlns:wp14="http://schemas.microsoft.com/office/word/2010/wordprocessingDrawing" xmlns:wp="http://schemas.openxmlformats.org/drawingml/2006/wordprocessingDrawing" xmlns:w10="urn:schemas-microsoft-com:office:word" xmlns:w="http://schemas.openxmlformats.org/wordprocessingml/2006/main" xmlns:w14="http://schemas.microsoft.com/office/word/2010/wordml" xmlns:w15="http://schemas.microsoft.com/office/word/2012/wordml" xmlns:w16cex="http://schemas.microsoft.com/office/word/2018/wordml/cex" xmlns:w16cid="http://schemas.microsoft.com/office/word/2016/wordml/cid" xmlns:w16="http://schemas.microsoft.com/office/word/2018/wordml" xmlns:w16sdtdh="http://schemas.microsoft.com/office/word/2020/wordml/sdtdatahash" xmlns:w16se="http://schemas.microsoft.com/office/word/2015/wordml/symex" xmlns:wpg="http://schemas.microsoft.com/office/word/2010/wordprocessingGroup" xmlns:wpi="http://schemas.microsoft.com/office/word/2010/wordprocessingInk" xmlns:wne="http://schemas.microsoft.com/office/word/2006/wordml" xmlns:wps="http://schemas.microsoft.com/office/word/2010/wordprocessingShape" mc:Ignorable="w14 w15 w16se w16cid w16 w16cex w16sdtdh wp14">
+<w:document xmlns:wpc="http://schemas.microsoft.com/office/word/2010/wordprocessingCanvas" xmlns:cx="http://schemas.microsoft.com/office/drawing/2014/chartex" xmlns:cx1="http://schemas.microsoft.com/office/drawing/2015/9/8/chartex" xmlns:cx2="http://schemas.microsoft.com/office/drawing/2015/10/21/chartex" xmlns:cx3="http://schemas.microsoft.com/office/drawing/2016/5/9/chartex" xmlns:cx4="http://schemas.microsoft.com/office/drawing/2016/5/10/chartex" xmlns:cx5="http://schemas.microsoft.com/office/drawing/2016/5/11/chartex" xmlns:cx6="http://schemas.microsoft.com/office/drawing/2016/5/12/chartex" xmlns:cx7="http://schemas.microsoft.com/office/drawing/2016/5/13/chartex" xmlns:cx8="http://schemas.microsoft.com/office/drawing/2016/5/14/chartex" xmlns:mc="http://schemas.openxmlformats.org/markup-compatibility/2006" xmlns:aink="http://schemas.microsoft.com/office/drawing/2016/ink" xmlns:am3d="http://schemas.microsoft.com/office/drawing/2017/model3d" xmlns:o="urn:schemas-microsoft-com:office:office" xmlns:oel="http://schemas.microsoft.com/office/2019/extlst" xmlns:r="http://schemas.openxmlformats.org/officeDocument/2006/relationships" xmlns:m="http://schemas.openxmlformats.org/officeDocument/2006/math" xmlns:v="urn:schemas-microsoft-com:vml" xmlns:wp14="http://schemas.microsoft.com/office/word/2010/wordprocessingDrawing" xmlns:wp="http://schemas.openxmlformats.org/drawingml/2006/wordprocessingDrawing" xmlns:w10="urn:schemas-microsoft-com:office:word" xmlns:w="http://schemas.openxmlformats.org/wordprocessingml/2006/main" xmlns:w14="http://schemas.microsoft.com/office/word/2010/wordml" xmlns:w15="http://schemas.microsoft.com/office/word/2012/wordml" xmlns:w16cex="http://schemas.microsoft.com/office/word/2018/wordml/cex" xmlns:w16cid="http://schemas.microsoft.com/office/word/2016/wordml/cid" xmlns:w16="http://schemas.microsoft.com/office/word/2018/wordml" xmlns:w16du="http://schemas.microsoft.com/office/word/2023/wordml/word16du" xmlns:w16sdtdh="http://schemas.microsoft.com/office/word/2020/wordml/sdtdatahash" xmlns:w16se="http://schemas.microsoft.com/office/word/2015/wordml/symex" xmlns:wpg="http://schemas.microsoft.com/office/word/2010/wordprocessingGroup" xmlns:wpi="http://schemas.microsoft.com/office/word/2010/wordprocessingInk" xmlns:wne="http://schemas.microsoft.com/office/word/2006/wordml" xmlns:wps="http://schemas.microsoft.com/office/word/2010/wordprocessingShape" mc:Ignorable="w14 w15 w16se w16cid w16 w16cex w16sdtdh wp14">
   <w:body>
     <w:p>
       <w:pPr>
@@ -37,23 +37,11 @@
         <w:rPr>
           <w:rFonts w:ascii="Times New Roman" w:eastAsia="Times New Roman" w:hAnsi="Times New Roman" w:cs="Times New Roman"/>
           <w:color w:val="000000"/>
-          <w:sz w:val="22"/>
-          <w:szCs w:val="22"/>
         </w:rPr>
         <w:t>APS Investigation Dataset</w:t>
       </w:r>
     </w:p>
-    <w:p>
-      <w:pPr>
-        <w:pBdr>
-          <w:top w:val="none" w:sz="0" w:space="0" w:color="000000"/>
-          <w:left w:val="none" w:sz="0" w:space="0" w:color="000000"/>
-          <w:bottom w:val="none" w:sz="0" w:space="0" w:color="000000"/>
-          <w:right w:val="none" w:sz="0" w:space="0" w:color="000000"/>
-        </w:pBdr>
-        <w:jc w:val="center"/>
-      </w:pPr>
-    </w:p>
+    <w:p/>
     <w:tbl>
       <w:tblPr>
         <w:tblW w:w="9360" w:type="dxa"/>
@@ -232,7 +220,7 @@
                 <w:sz w:val="22"/>
                 <w:szCs w:val="22"/>
               </w:rPr>
-              <w:t>432.9 Kb</w:t>
+              <w:t>433.5 Kb</w:t>
             </w:r>
           </w:p>
         </w:tc>
@@ -490,7 +478,7 @@
                 <w:sz w:val="22"/>
                 <w:szCs w:val="22"/>
               </w:rPr>
-              <w:t>2023-03-21</w:t>
+              <w:t>2023-04-11</w:t>
             </w:r>
           </w:p>
         </w:tc>
@@ -9930,15 +9918,6 @@
               <w:spacing w:before="100" w:after="100"/>
               <w:ind w:left="100" w:right="100"/>
             </w:pPr>
-            <w:r>
-              <w:rPr>
-                <w:rFonts w:ascii="Times New Roman" w:eastAsia="Times New Roman" w:hAnsi="Times New Roman" w:cs="Times New Roman"/>
-                <w:color w:val="000000"/>
-                <w:sz w:val="22"/>
-                <w:szCs w:val="22"/>
-              </w:rPr>
-              <w:t>Unique case ID</w:t>
-            </w:r>
           </w:p>
         </w:tc>
       </w:tr>
@@ -20992,6 +20971,124 @@
       </w:tr>
       <w:tr>
         <w:trPr>
+          <w:jc w:val="center"/>
+        </w:trPr>
+        <w:tc>
+          <w:tcPr>
+            <w:tcW w:w="950" w:type="dxa"/>
+            <w:tcBorders>
+              <w:top w:val="none" w:sz="0" w:space="0" w:color="000000"/>
+              <w:left w:val="none" w:sz="0" w:space="0" w:color="000000"/>
+              <w:bottom w:val="none" w:sz="0" w:space="0" w:color="000000"/>
+              <w:right w:val="none" w:sz="0" w:space="0" w:color="000000"/>
+            </w:tcBorders>
+            <w:shd w:val="clear" w:color="auto" w:fill="FFFFFF"/>
+            <w:tcMar>
+              <w:top w:w="0" w:type="dxa"/>
+              <w:left w:w="0" w:type="dxa"/>
+              <w:bottom w:w="0" w:type="dxa"/>
+              <w:right w:w="0" w:type="dxa"/>
+            </w:tcMar>
+            <w:vAlign w:val="center"/>
+          </w:tcPr>
+          <w:p>
+            <w:pPr>
+              <w:pBdr>
+                <w:top w:val="none" w:sz="0" w:space="0" w:color="000000"/>
+                <w:left w:val="none" w:sz="0" w:space="0" w:color="000000"/>
+                <w:bottom w:val="none" w:sz="0" w:space="0" w:color="000000"/>
+                <w:right w:val="none" w:sz="0" w:space="0" w:color="000000"/>
+              </w:pBdr>
+              <w:spacing w:before="100" w:after="100"/>
+              <w:ind w:left="100" w:right="100"/>
+            </w:pPr>
+          </w:p>
+        </w:tc>
+        <w:tc>
+          <w:tcPr>
+            <w:tcW w:w="3283" w:type="dxa"/>
+            <w:gridSpan w:val="2"/>
+            <w:tcBorders>
+              <w:top w:val="none" w:sz="0" w:space="0" w:color="000000"/>
+              <w:left w:val="none" w:sz="0" w:space="0" w:color="000000"/>
+              <w:bottom w:val="none" w:sz="0" w:space="0" w:color="000000"/>
+              <w:right w:val="none" w:sz="0" w:space="0" w:color="000000"/>
+            </w:tcBorders>
+            <w:shd w:val="clear" w:color="auto" w:fill="FFFFFF"/>
+            <w:tcMar>
+              <w:top w:w="0" w:type="dxa"/>
+              <w:left w:w="0" w:type="dxa"/>
+              <w:bottom w:w="0" w:type="dxa"/>
+              <w:right w:w="0" w:type="dxa"/>
+            </w:tcMar>
+            <w:vAlign w:val="center"/>
+          </w:tcPr>
+          <w:p>
+            <w:pPr>
+              <w:pBdr>
+                <w:top w:val="none" w:sz="0" w:space="0" w:color="000000"/>
+                <w:left w:val="none" w:sz="0" w:space="0" w:color="000000"/>
+                <w:bottom w:val="none" w:sz="0" w:space="0" w:color="000000"/>
+                <w:right w:val="none" w:sz="0" w:space="0" w:color="000000"/>
+              </w:pBdr>
+              <w:spacing w:before="100" w:after="100"/>
+              <w:ind w:left="100" w:right="100"/>
+            </w:pPr>
+            <w:r>
+              <w:rPr>
+                <w:rFonts w:ascii="Times New Roman" w:eastAsia="Times New Roman" w:hAnsi="Times New Roman" w:cs="Times New Roman"/>
+                <w:color w:val="000000"/>
+                <w:sz w:val="22"/>
+                <w:szCs w:val="22"/>
+              </w:rPr>
+              <w:t>Skip pattern:</w:t>
+            </w:r>
+          </w:p>
+        </w:tc>
+        <w:tc>
+          <w:tcPr>
+            <w:tcW w:w="5184" w:type="dxa"/>
+            <w:gridSpan w:val="4"/>
+            <w:tcBorders>
+              <w:top w:val="none" w:sz="0" w:space="0" w:color="000000"/>
+              <w:left w:val="none" w:sz="0" w:space="0" w:color="000000"/>
+              <w:bottom w:val="none" w:sz="0" w:space="0" w:color="000000"/>
+              <w:right w:val="none" w:sz="0" w:space="0" w:color="000000"/>
+            </w:tcBorders>
+            <w:shd w:val="clear" w:color="auto" w:fill="FFFFFF"/>
+            <w:tcMar>
+              <w:top w:w="0" w:type="dxa"/>
+              <w:left w:w="0" w:type="dxa"/>
+              <w:bottom w:w="0" w:type="dxa"/>
+              <w:right w:w="0" w:type="dxa"/>
+            </w:tcMar>
+            <w:vAlign w:val="center"/>
+          </w:tcPr>
+          <w:p>
+            <w:pPr>
+              <w:pBdr>
+                <w:top w:val="none" w:sz="0" w:space="0" w:color="000000"/>
+                <w:left w:val="none" w:sz="0" w:space="0" w:color="000000"/>
+                <w:bottom w:val="none" w:sz="0" w:space="0" w:color="000000"/>
+                <w:right w:val="none" w:sz="0" w:space="0" w:color="000000"/>
+              </w:pBdr>
+              <w:spacing w:before="100" w:after="100"/>
+              <w:ind w:left="100" w:right="100"/>
+            </w:pPr>
+            <w:r>
+              <w:rPr>
+                <w:rFonts w:ascii="Times New Roman" w:eastAsia="Times New Roman" w:hAnsi="Times New Roman" w:cs="Times New Roman"/>
+                <w:color w:val="000000"/>
+                <w:sz w:val="22"/>
+                <w:szCs w:val="22"/>
+              </w:rPr>
+              <w:t>If answer is Refused, go to Section 6. If answer is 1 to 7, go to AI_4.</w:t>
+            </w:r>
+          </w:p>
+        </w:tc>
+      </w:tr>
+      <w:tr>
+        <w:trPr>
           <w:gridAfter w:val="1"/>
           <w:wAfter w:w="85" w:type="dxa"/>
           <w:tblHeader/>
@@ -22942,6 +23039,124 @@
       </w:tr>
       <w:tr>
         <w:trPr>
+          <w:jc w:val="center"/>
+        </w:trPr>
+        <w:tc>
+          <w:tcPr>
+            <w:tcW w:w="950" w:type="dxa"/>
+            <w:tcBorders>
+              <w:top w:val="none" w:sz="0" w:space="0" w:color="000000"/>
+              <w:left w:val="none" w:sz="0" w:space="0" w:color="000000"/>
+              <w:bottom w:val="none" w:sz="0" w:space="0" w:color="000000"/>
+              <w:right w:val="none" w:sz="0" w:space="0" w:color="000000"/>
+            </w:tcBorders>
+            <w:shd w:val="clear" w:color="auto" w:fill="FFFFFF"/>
+            <w:tcMar>
+              <w:top w:w="0" w:type="dxa"/>
+              <w:left w:w="0" w:type="dxa"/>
+              <w:bottom w:w="0" w:type="dxa"/>
+              <w:right w:w="0" w:type="dxa"/>
+            </w:tcMar>
+            <w:vAlign w:val="center"/>
+          </w:tcPr>
+          <w:p>
+            <w:pPr>
+              <w:pBdr>
+                <w:top w:val="none" w:sz="0" w:space="0" w:color="000000"/>
+                <w:left w:val="none" w:sz="0" w:space="0" w:color="000000"/>
+                <w:bottom w:val="none" w:sz="0" w:space="0" w:color="000000"/>
+                <w:right w:val="none" w:sz="0" w:space="0" w:color="000000"/>
+              </w:pBdr>
+              <w:spacing w:before="100" w:after="100"/>
+              <w:ind w:left="100" w:right="100"/>
+            </w:pPr>
+          </w:p>
+        </w:tc>
+        <w:tc>
+          <w:tcPr>
+            <w:tcW w:w="3283" w:type="dxa"/>
+            <w:gridSpan w:val="2"/>
+            <w:tcBorders>
+              <w:top w:val="none" w:sz="0" w:space="0" w:color="000000"/>
+              <w:left w:val="none" w:sz="0" w:space="0" w:color="000000"/>
+              <w:bottom w:val="none" w:sz="0" w:space="0" w:color="000000"/>
+              <w:right w:val="none" w:sz="0" w:space="0" w:color="000000"/>
+            </w:tcBorders>
+            <w:shd w:val="clear" w:color="auto" w:fill="FFFFFF"/>
+            <w:tcMar>
+              <w:top w:w="0" w:type="dxa"/>
+              <w:left w:w="0" w:type="dxa"/>
+              <w:bottom w:w="0" w:type="dxa"/>
+              <w:right w:w="0" w:type="dxa"/>
+            </w:tcMar>
+            <w:vAlign w:val="center"/>
+          </w:tcPr>
+          <w:p>
+            <w:pPr>
+              <w:pBdr>
+                <w:top w:val="none" w:sz="0" w:space="0" w:color="000000"/>
+                <w:left w:val="none" w:sz="0" w:space="0" w:color="000000"/>
+                <w:bottom w:val="none" w:sz="0" w:space="0" w:color="000000"/>
+                <w:right w:val="none" w:sz="0" w:space="0" w:color="000000"/>
+              </w:pBdr>
+              <w:spacing w:before="100" w:after="100"/>
+              <w:ind w:left="100" w:right="100"/>
+            </w:pPr>
+            <w:r>
+              <w:rPr>
+                <w:rFonts w:ascii="Times New Roman" w:eastAsia="Times New Roman" w:hAnsi="Times New Roman" w:cs="Times New Roman"/>
+                <w:color w:val="000000"/>
+                <w:sz w:val="22"/>
+                <w:szCs w:val="22"/>
+              </w:rPr>
+              <w:t>Skip pattern:</w:t>
+            </w:r>
+          </w:p>
+        </w:tc>
+        <w:tc>
+          <w:tcPr>
+            <w:tcW w:w="5184" w:type="dxa"/>
+            <w:gridSpan w:val="4"/>
+            <w:tcBorders>
+              <w:top w:val="none" w:sz="0" w:space="0" w:color="000000"/>
+              <w:left w:val="none" w:sz="0" w:space="0" w:color="000000"/>
+              <w:bottom w:val="none" w:sz="0" w:space="0" w:color="000000"/>
+              <w:right w:val="none" w:sz="0" w:space="0" w:color="000000"/>
+            </w:tcBorders>
+            <w:shd w:val="clear" w:color="auto" w:fill="FFFFFF"/>
+            <w:tcMar>
+              <w:top w:w="0" w:type="dxa"/>
+              <w:left w:w="0" w:type="dxa"/>
+              <w:bottom w:w="0" w:type="dxa"/>
+              <w:right w:w="0" w:type="dxa"/>
+            </w:tcMar>
+            <w:vAlign w:val="center"/>
+          </w:tcPr>
+          <w:p>
+            <w:pPr>
+              <w:pBdr>
+                <w:top w:val="none" w:sz="0" w:space="0" w:color="000000"/>
+                <w:left w:val="none" w:sz="0" w:space="0" w:color="000000"/>
+                <w:bottom w:val="none" w:sz="0" w:space="0" w:color="000000"/>
+                <w:right w:val="none" w:sz="0" w:space="0" w:color="000000"/>
+              </w:pBdr>
+              <w:spacing w:before="100" w:after="100"/>
+              <w:ind w:left="100" w:right="100"/>
+            </w:pPr>
+            <w:r>
+              <w:rPr>
+                <w:rFonts w:ascii="Times New Roman" w:eastAsia="Times New Roman" w:hAnsi="Times New Roman" w:cs="Times New Roman"/>
+                <w:color w:val="000000"/>
+                <w:sz w:val="22"/>
+                <w:szCs w:val="22"/>
+              </w:rPr>
+              <w:t>If answer is Refused, go to Section 6. If answer is 1 to 7, go to AI_4.</w:t>
+            </w:r>
+          </w:p>
+        </w:tc>
+      </w:tr>
+      <w:tr>
+        <w:trPr>
           <w:gridAfter w:val="1"/>
           <w:wAfter w:w="85" w:type="dxa"/>
           <w:tblHeader/>
@@ -26107,7 +26322,6 @@
                 <w:sz w:val="22"/>
                 <w:szCs w:val="22"/>
               </w:rPr>
-              <w:lastRenderedPageBreak/>
               <w:t>2</w:t>
             </w:r>
           </w:p>
@@ -29067,7 +29281,7 @@
 </file>
 
 <file path=word/numbering.xml><?xml version="1.0" encoding="utf-8"?>
-<w:numbering xmlns:wpc="http://schemas.microsoft.com/office/word/2010/wordprocessingCanvas" xmlns:cx="http://schemas.microsoft.com/office/drawing/2014/chartex" xmlns:cx1="http://schemas.microsoft.com/office/drawing/2015/9/8/chartex" xmlns:cx2="http://schemas.microsoft.com/office/drawing/2015/10/21/chartex" xmlns:cx3="http://schemas.microsoft.com/office/drawing/2016/5/9/chartex" xmlns:cx4="http://schemas.microsoft.com/office/drawing/2016/5/10/chartex" xmlns:cx5="http://schemas.microsoft.com/office/drawing/2016/5/11/chartex" xmlns:cx6="http://schemas.microsoft.com/office/drawing/2016/5/12/chartex" xmlns:cx7="http://schemas.microsoft.com/office/drawing/2016/5/13/chartex" xmlns:cx8="http://schemas.microsoft.com/office/drawing/2016/5/14/chartex" xmlns:mc="http://schemas.openxmlformats.org/markup-compatibility/2006" xmlns:aink="http://schemas.microsoft.com/office/drawing/2016/ink" xmlns:am3d="http://schemas.microsoft.com/office/drawing/2017/model3d" xmlns:o="urn:schemas-microsoft-com:office:office" xmlns:oel="http://schemas.microsoft.com/office/2019/extlst" xmlns:r="http://schemas.openxmlformats.org/officeDocument/2006/relationships" xmlns:m="http://schemas.openxmlformats.org/officeDocument/2006/math" xmlns:v="urn:schemas-microsoft-com:vml" xmlns:wp14="http://schemas.microsoft.com/office/word/2010/wordprocessingDrawing" xmlns:wp="http://schemas.openxmlformats.org/drawingml/2006/wordprocessingDrawing" xmlns:w10="urn:schemas-microsoft-com:office:word" xmlns:w="http://schemas.openxmlformats.org/wordprocessingml/2006/main" xmlns:w14="http://schemas.microsoft.com/office/word/2010/wordml" xmlns:w15="http://schemas.microsoft.com/office/word/2012/wordml" xmlns:w16cex="http://schemas.microsoft.com/office/word/2018/wordml/cex" xmlns:w16cid="http://schemas.microsoft.com/office/word/2016/wordml/cid" xmlns:w16="http://schemas.microsoft.com/office/word/2018/wordml" xmlns:w16sdtdh="http://schemas.microsoft.com/office/word/2020/wordml/sdtdatahash" xmlns:w16se="http://schemas.microsoft.com/office/word/2015/wordml/symex" xmlns:wpg="http://schemas.microsoft.com/office/word/2010/wordprocessingGroup" xmlns:wpi="http://schemas.microsoft.com/office/word/2010/wordprocessingInk" xmlns:wne="http://schemas.microsoft.com/office/word/2006/wordml" xmlns:wps="http://schemas.microsoft.com/office/word/2010/wordprocessingShape" mc:Ignorable="w14 w15 w16se w16cid w16 w16cex w16sdtdh wp14">
+<w:numbering xmlns:wpc="http://schemas.microsoft.com/office/word/2010/wordprocessingCanvas" xmlns:cx="http://schemas.microsoft.com/office/drawing/2014/chartex" xmlns:cx1="http://schemas.microsoft.com/office/drawing/2015/9/8/chartex" xmlns:cx2="http://schemas.microsoft.com/office/drawing/2015/10/21/chartex" xmlns:cx3="http://schemas.microsoft.com/office/drawing/2016/5/9/chartex" xmlns:cx4="http://schemas.microsoft.com/office/drawing/2016/5/10/chartex" xmlns:cx5="http://schemas.microsoft.com/office/drawing/2016/5/11/chartex" xmlns:cx6="http://schemas.microsoft.com/office/drawing/2016/5/12/chartex" xmlns:cx7="http://schemas.microsoft.com/office/drawing/2016/5/13/chartex" xmlns:cx8="http://schemas.microsoft.com/office/drawing/2016/5/14/chartex" xmlns:mc="http://schemas.openxmlformats.org/markup-compatibility/2006" xmlns:aink="http://schemas.microsoft.com/office/drawing/2016/ink" xmlns:am3d="http://schemas.microsoft.com/office/drawing/2017/model3d" xmlns:o="urn:schemas-microsoft-com:office:office" xmlns:oel="http://schemas.microsoft.com/office/2019/extlst" xmlns:r="http://schemas.openxmlformats.org/officeDocument/2006/relationships" xmlns:m="http://schemas.openxmlformats.org/officeDocument/2006/math" xmlns:v="urn:schemas-microsoft-com:vml" xmlns:wp14="http://schemas.microsoft.com/office/word/2010/wordprocessingDrawing" xmlns:wp="http://schemas.openxmlformats.org/drawingml/2006/wordprocessingDrawing" xmlns:w10="urn:schemas-microsoft-com:office:word" xmlns:w="http://schemas.openxmlformats.org/wordprocessingml/2006/main" xmlns:w14="http://schemas.microsoft.com/office/word/2010/wordml" xmlns:w15="http://schemas.microsoft.com/office/word/2012/wordml" xmlns:w16cex="http://schemas.microsoft.com/office/word/2018/wordml/cex" xmlns:w16cid="http://schemas.microsoft.com/office/word/2016/wordml/cid" xmlns:w16="http://schemas.microsoft.com/office/word/2018/wordml" xmlns:w16du="http://schemas.microsoft.com/office/word/2023/wordml/word16du" xmlns:w16sdtdh="http://schemas.microsoft.com/office/word/2020/wordml/sdtdatahash" xmlns:w16se="http://schemas.microsoft.com/office/word/2015/wordml/symex" xmlns:wpg="http://schemas.microsoft.com/office/word/2010/wordprocessingGroup" xmlns:wpi="http://schemas.microsoft.com/office/word/2010/wordprocessingInk" xmlns:wne="http://schemas.microsoft.com/office/word/2006/wordml" xmlns:wps="http://schemas.microsoft.com/office/word/2010/wordprocessingShape" mc:Ignorable="w14 w15 w16se w16cid w16 w16cex w16sdtdh wp14">
   <w:abstractNum w:abstractNumId="0" w15:restartNumberingAfterBreak="0">
     <w:nsid w:val="07E925FD"/>
     <w:multiLevelType w:val="multilevel"/>
@@ -29329,13 +29543,13 @@
       </w:pPr>
     </w:lvl>
   </w:abstractNum>
-  <w:num w:numId="1" w16cid:durableId="1890914418">
+  <w:num w:numId="1" w16cid:durableId="297498379">
     <w:abstractNumId w:val="1"/>
   </w:num>
-  <w:num w:numId="2" w16cid:durableId="1362630680">
+  <w:num w:numId="2" w16cid:durableId="1017579067">
     <w:abstractNumId w:val="2"/>
   </w:num>
-  <w:num w:numId="3" w16cid:durableId="1447581132">
+  <w:num w:numId="3" w16cid:durableId="2113818150">
     <w:abstractNumId w:val="0"/>
   </w:num>
 </w:numbering>

</xml_diff>